<commit_message>
organização da estrutura da escrita do tcc
</commit_message>
<xml_diff>
--- a/escrita do tcc.docx
+++ b/escrita do tcc.docx
@@ -1829,7 +1829,7 @@
           </mc:Choice>
           <mc:Fallback>
             <w:pict>
-              <v:shapetype w14:anchorId="2E88E0A6" id="_x0000_t32" coordsize="21600,21600" o:spt="32" o:oned="t" path="m,l21600,21600e" filled="f">
+              <v:shapetype w14:anchorId="0D34C6BA" id="_x0000_t32" coordsize="21600,21600" o:spt="32" o:oned="t" path="m,l21600,21600e" filled="f">
                 <v:path arrowok="t" fillok="f" o:connecttype="none"/>
                 <o:lock v:ext="edit" shapetype="t"/>
               </v:shapetype>
@@ -2055,7 +2055,7 @@
           </mc:Choice>
           <mc:Fallback>
             <w:pict>
-              <v:shape w14:anchorId="66C0621B" id="AutoShape 10" o:spid="_x0000_s1026" type="#_x0000_t32" style="position:absolute;margin-left:-1.8pt;margin-top:14pt;width:259.5pt;height:0;z-index:251670528;visibility:visible;mso-wrap-style:square;mso-width-percent:0;mso-height-percent:0;mso-wrap-distance-left:9pt;mso-wrap-distance-top:0;mso-wrap-distance-right:9pt;mso-wrap-distance-bottom:0;mso-position-horizontal:absolute;mso-position-horizontal-relative:text;mso-position-vertical:absolute;mso-position-vertical-relative:text;mso-width-percent:0;mso-height-percent:0;mso-width-relative:page;mso-height-relative:page" o:gfxdata="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"/>
+              <v:shape w14:anchorId="0F1053F4" id="AutoShape 10" o:spid="_x0000_s1026" type="#_x0000_t32" style="position:absolute;margin-left:-1.8pt;margin-top:14pt;width:259.5pt;height:0;z-index:251670528;visibility:visible;mso-wrap-style:square;mso-width-percent:0;mso-height-percent:0;mso-wrap-distance-left:9pt;mso-wrap-distance-top:0;mso-wrap-distance-right:9pt;mso-wrap-distance-bottom:0;mso-position-horizontal:absolute;mso-position-horizontal-relative:text;mso-position-vertical:absolute;mso-position-vertical-relative:text;mso-width-percent:0;mso-height-percent:0;mso-width-relative:page;mso-height-relative:page" o:gfxdata="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"/>
             </w:pict>
           </mc:Fallback>
         </mc:AlternateContent>
@@ -4413,7 +4413,7 @@
             </w:rPr>
             <w:fldChar w:fldCharType="separate"/>
           </w:r>
-          <w:hyperlink w:anchor="_Toc485066955" w:history="1">
+          <w:hyperlink w:anchor="_Toc21640201" w:history="1">
             <w:r>
               <w:rPr>
                 <w:rStyle w:val="Hyperlink"/>
@@ -4432,7 +4432,6 @@
               <w:rPr>
                 <w:rStyle w:val="Hyperlink"/>
                 <w:noProof/>
-                <w:lang w:val="en-US"/>
               </w:rPr>
               <w:t>Introdução</w:t>
             </w:r>
@@ -4455,7 +4454,7 @@
                 <w:noProof/>
                 <w:webHidden/>
               </w:rPr>
-              <w:instrText xml:space="preserve"> PAGEREF _Toc485066955 \h </w:instrText>
+              <w:instrText xml:space="preserve"> PAGEREF _Toc21640201 \h </w:instrText>
             </w:r>
             <w:r>
               <w:rPr>
@@ -4475,7 +4474,7 @@
                 <w:noProof/>
                 <w:webHidden/>
               </w:rPr>
-              <w:t>20</w:t>
+              <w:t>14</w:t>
             </w:r>
             <w:r>
               <w:rPr>
@@ -4497,7 +4496,7 @@
               <w:noProof/>
             </w:rPr>
           </w:pPr>
-          <w:hyperlink w:anchor="_Toc485066956" w:history="1">
+          <w:hyperlink w:anchor="_Toc21640202" w:history="1">
             <w:r>
               <w:rPr>
                 <w:rStyle w:val="Hyperlink"/>
@@ -4516,7 +4515,7 @@
                 <w:rStyle w:val="Hyperlink"/>
                 <w:noProof/>
               </w:rPr>
-              <w:t>Motivação</w:t>
+              <w:t>Objetivos</w:t>
             </w:r>
             <w:r>
               <w:rPr>
@@ -4537,7 +4536,7 @@
                 <w:noProof/>
                 <w:webHidden/>
               </w:rPr>
-              <w:instrText xml:space="preserve"> PAGEREF _Toc485066956 \h </w:instrText>
+              <w:instrText xml:space="preserve"> PAGEREF _Toc21640202 \h </w:instrText>
             </w:r>
             <w:r>
               <w:rPr>
@@ -4557,7 +4556,7 @@
                 <w:noProof/>
                 <w:webHidden/>
               </w:rPr>
-              <w:t>20</w:t>
+              <w:t>14</w:t>
             </w:r>
             <w:r>
               <w:rPr>
@@ -4579,7 +4578,7 @@
               <w:noProof/>
             </w:rPr>
           </w:pPr>
-          <w:hyperlink w:anchor="_Toc485066957" w:history="1">
+          <w:hyperlink w:anchor="_Toc21640203" w:history="1">
             <w:r>
               <w:rPr>
                 <w:rStyle w:val="Hyperlink"/>
@@ -4619,7 +4618,7 @@
                 <w:noProof/>
                 <w:webHidden/>
               </w:rPr>
-              <w:instrText xml:space="preserve"> PAGEREF _Toc485066957 \h </w:instrText>
+              <w:instrText xml:space="preserve"> PAGEREF _Toc21640203 \h </w:instrText>
             </w:r>
             <w:r>
               <w:rPr>
@@ -4639,7 +4638,7 @@
                 <w:noProof/>
                 <w:webHidden/>
               </w:rPr>
-              <w:t>20</w:t>
+              <w:t>15</w:t>
             </w:r>
             <w:r>
               <w:rPr>
@@ -4661,7 +4660,7 @@
               <w:noProof/>
             </w:rPr>
           </w:pPr>
-          <w:hyperlink w:anchor="_Toc485066958" w:history="1">
+          <w:hyperlink w:anchor="_Toc21640204" w:history="1">
             <w:r>
               <w:rPr>
                 <w:rStyle w:val="Hyperlink"/>
@@ -4680,7 +4679,7 @@
                 <w:rStyle w:val="Hyperlink"/>
                 <w:noProof/>
               </w:rPr>
-              <w:t>Conceitos Básicos</w:t>
+              <w:t>Fundamentos teóricos</w:t>
             </w:r>
             <w:r>
               <w:rPr>
@@ -4701,7 +4700,7 @@
                 <w:noProof/>
                 <w:webHidden/>
               </w:rPr>
-              <w:instrText xml:space="preserve"> PAGEREF _Toc485066958 \h </w:instrText>
+              <w:instrText xml:space="preserve"> PAGEREF _Toc21640204 \h </w:instrText>
             </w:r>
             <w:r>
               <w:rPr>
@@ -4721,7 +4720,7 @@
                 <w:noProof/>
                 <w:webHidden/>
               </w:rPr>
-              <w:t>22</w:t>
+              <w:t>16</w:t>
             </w:r>
             <w:r>
               <w:rPr>
@@ -4743,7 +4742,7 @@
               <w:noProof/>
             </w:rPr>
           </w:pPr>
-          <w:hyperlink w:anchor="_Toc485066959" w:history="1">
+          <w:hyperlink w:anchor="_Toc21640205" w:history="1">
             <w:r>
               <w:rPr>
                 <w:rStyle w:val="Hyperlink"/>
@@ -4762,7 +4761,7 @@
                 <w:rStyle w:val="Hyperlink"/>
                 <w:noProof/>
               </w:rPr>
-              <w:t>Imagem Digital</w:t>
+              <w:t>Conceitos Musicais</w:t>
             </w:r>
             <w:r>
               <w:rPr>
@@ -4783,7 +4782,7 @@
                 <w:noProof/>
                 <w:webHidden/>
               </w:rPr>
-              <w:instrText xml:space="preserve"> PAGEREF _Toc485066959 \h </w:instrText>
+              <w:instrText xml:space="preserve"> PAGEREF _Toc21640205 \h </w:instrText>
             </w:r>
             <w:r>
               <w:rPr>
@@ -4803,7 +4802,7 @@
                 <w:noProof/>
                 <w:webHidden/>
               </w:rPr>
-              <w:t>22</w:t>
+              <w:t>16</w:t>
             </w:r>
             <w:r>
               <w:rPr>
@@ -4825,7 +4824,7 @@
               <w:noProof/>
             </w:rPr>
           </w:pPr>
-          <w:hyperlink w:anchor="_Toc485066960" w:history="1">
+          <w:hyperlink w:anchor="_Toc21640206" w:history="1">
             <w:r>
               <w:rPr>
                 <w:rStyle w:val="Hyperlink"/>
@@ -4844,7 +4843,7 @@
                 <w:rStyle w:val="Hyperlink"/>
                 <w:noProof/>
               </w:rPr>
-              <w:t>Sistemas de Cores</w:t>
+              <w:t>Conceitos de Processamento de Sinais</w:t>
             </w:r>
             <w:r>
               <w:rPr>
@@ -4865,7 +4864,7 @@
                 <w:noProof/>
                 <w:webHidden/>
               </w:rPr>
-              <w:instrText xml:space="preserve"> PAGEREF _Toc485066960 \h </w:instrText>
+              <w:instrText xml:space="preserve"> PAGEREF _Toc21640206 \h </w:instrText>
             </w:r>
             <w:r>
               <w:rPr>
@@ -4885,7 +4884,171 @@
                 <w:noProof/>
                 <w:webHidden/>
               </w:rPr>
-              <w:t>22</w:t>
+              <w:t>16</w:t>
+            </w:r>
+            <w:r>
+              <w:rPr>
+                <w:noProof/>
+                <w:webHidden/>
+              </w:rPr>
+              <w:fldChar w:fldCharType="end"/>
+            </w:r>
+          </w:hyperlink>
+        </w:p>
+        <w:p>
+          <w:pPr>
+            <w:pStyle w:val="Sumrio2"/>
+            <w:tabs>
+              <w:tab w:val="left" w:pos="880"/>
+              <w:tab w:val="right" w:leader="dot" w:pos="9061"/>
+            </w:tabs>
+            <w:rPr>
+              <w:noProof/>
+            </w:rPr>
+          </w:pPr>
+          <w:hyperlink w:anchor="_Toc21640207" w:history="1">
+            <w:r>
+              <w:rPr>
+                <w:rStyle w:val="Hyperlink"/>
+                <w:noProof/>
+              </w:rPr>
+              <w:t>2.3.</w:t>
+            </w:r>
+            <w:r>
+              <w:rPr>
+                <w:noProof/>
+              </w:rPr>
+              <w:tab/>
+            </w:r>
+            <w:r>
+              <w:rPr>
+                <w:rStyle w:val="Hyperlink"/>
+                <w:noProof/>
+              </w:rPr>
+              <w:t>Conceitos de Chromagram</w:t>
+            </w:r>
+            <w:r>
+              <w:rPr>
+                <w:noProof/>
+                <w:webHidden/>
+              </w:rPr>
+              <w:tab/>
+            </w:r>
+            <w:r>
+              <w:rPr>
+                <w:noProof/>
+                <w:webHidden/>
+              </w:rPr>
+              <w:fldChar w:fldCharType="begin"/>
+            </w:r>
+            <w:r>
+              <w:rPr>
+                <w:noProof/>
+                <w:webHidden/>
+              </w:rPr>
+              <w:instrText xml:space="preserve"> PAGEREF _Toc21640207 \h </w:instrText>
+            </w:r>
+            <w:r>
+              <w:rPr>
+                <w:noProof/>
+                <w:webHidden/>
+              </w:rPr>
+            </w:r>
+            <w:r>
+              <w:rPr>
+                <w:noProof/>
+                <w:webHidden/>
+              </w:rPr>
+              <w:fldChar w:fldCharType="separate"/>
+            </w:r>
+            <w:r>
+              <w:rPr>
+                <w:noProof/>
+                <w:webHidden/>
+              </w:rPr>
+              <w:t>16</w:t>
+            </w:r>
+            <w:r>
+              <w:rPr>
+                <w:noProof/>
+                <w:webHidden/>
+              </w:rPr>
+              <w:fldChar w:fldCharType="end"/>
+            </w:r>
+          </w:hyperlink>
+        </w:p>
+        <w:p>
+          <w:pPr>
+            <w:pStyle w:val="Sumrio2"/>
+            <w:tabs>
+              <w:tab w:val="left" w:pos="880"/>
+              <w:tab w:val="right" w:leader="dot" w:pos="9061"/>
+            </w:tabs>
+            <w:rPr>
+              <w:noProof/>
+            </w:rPr>
+          </w:pPr>
+          <w:hyperlink w:anchor="_Toc21640208" w:history="1">
+            <w:r>
+              <w:rPr>
+                <w:rStyle w:val="Hyperlink"/>
+                <w:noProof/>
+              </w:rPr>
+              <w:t>2.4.</w:t>
+            </w:r>
+            <w:r>
+              <w:rPr>
+                <w:noProof/>
+              </w:rPr>
+              <w:tab/>
+            </w:r>
+            <w:r>
+              <w:rPr>
+                <w:rStyle w:val="Hyperlink"/>
+                <w:noProof/>
+              </w:rPr>
+              <w:t>Conceitos de Redes Neurais</w:t>
+            </w:r>
+            <w:r>
+              <w:rPr>
+                <w:noProof/>
+                <w:webHidden/>
+              </w:rPr>
+              <w:tab/>
+            </w:r>
+            <w:r>
+              <w:rPr>
+                <w:noProof/>
+                <w:webHidden/>
+              </w:rPr>
+              <w:fldChar w:fldCharType="begin"/>
+            </w:r>
+            <w:r>
+              <w:rPr>
+                <w:noProof/>
+                <w:webHidden/>
+              </w:rPr>
+              <w:instrText xml:space="preserve"> PAGEREF _Toc21640208 \h </w:instrText>
+            </w:r>
+            <w:r>
+              <w:rPr>
+                <w:noProof/>
+                <w:webHidden/>
+              </w:rPr>
+            </w:r>
+            <w:r>
+              <w:rPr>
+                <w:noProof/>
+                <w:webHidden/>
+              </w:rPr>
+              <w:fldChar w:fldCharType="separate"/>
+            </w:r>
+            <w:r>
+              <w:rPr>
+                <w:noProof/>
+                <w:webHidden/>
+              </w:rPr>
+              <w:t>16</w:t>
             </w:r>
             <w:r>
               <w:rPr>
@@ -4907,7 +5070,7 @@
               <w:noProof/>
             </w:rPr>
           </w:pPr>
-          <w:hyperlink w:anchor="_Toc485066961" w:history="1">
+          <w:hyperlink w:anchor="_Toc21640209" w:history="1">
             <w:r>
               <w:rPr>
                 <w:rStyle w:val="Hyperlink"/>
@@ -4947,7 +5110,7 @@
                 <w:noProof/>
                 <w:webHidden/>
               </w:rPr>
-              <w:instrText xml:space="preserve"> PAGEREF _Toc485066961 \h </w:instrText>
+              <w:instrText xml:space="preserve"> PAGEREF _Toc21640209 \h </w:instrText>
             </w:r>
             <w:r>
               <w:rPr>
@@ -4967,7 +5130,7 @@
                 <w:noProof/>
                 <w:webHidden/>
               </w:rPr>
-              <w:t>23</w:t>
+              <w:t>17</w:t>
             </w:r>
             <w:r>
               <w:rPr>
@@ -4989,7 +5152,7 @@
               <w:noProof/>
             </w:rPr>
           </w:pPr>
-          <w:hyperlink w:anchor="_Toc485066962" w:history="1">
+          <w:hyperlink w:anchor="_Toc21640210" w:history="1">
             <w:r>
               <w:rPr>
                 <w:rStyle w:val="Hyperlink"/>
@@ -5029,7 +5192,7 @@
                 <w:noProof/>
                 <w:webHidden/>
               </w:rPr>
-              <w:instrText xml:space="preserve"> PAGEREF _Toc485066962 \h </w:instrText>
+              <w:instrText xml:space="preserve"> PAGEREF _Toc21640210 \h </w:instrText>
             </w:r>
             <w:r>
               <w:rPr>
@@ -5049,7 +5212,7 @@
                 <w:noProof/>
                 <w:webHidden/>
               </w:rPr>
-              <w:t>23</w:t>
+              <w:t>17</w:t>
             </w:r>
             <w:r>
               <w:rPr>
@@ -5071,7 +5234,7 @@
               <w:noProof/>
             </w:rPr>
           </w:pPr>
-          <w:hyperlink w:anchor="_Toc485066963" w:history="1">
+          <w:hyperlink w:anchor="_Toc21640211" w:history="1">
             <w:r>
               <w:rPr>
                 <w:rStyle w:val="Hyperlink"/>
@@ -5111,7 +5274,7 @@
                 <w:noProof/>
                 <w:webHidden/>
               </w:rPr>
-              <w:instrText xml:space="preserve"> PAGEREF _Toc485066963 \h </w:instrText>
+              <w:instrText xml:space="preserve"> PAGEREF _Toc21640211 \h </w:instrText>
             </w:r>
             <w:r>
               <w:rPr>
@@ -5131,7 +5294,7 @@
                 <w:noProof/>
                 <w:webHidden/>
               </w:rPr>
-              <w:t>23</w:t>
+              <w:t>17</w:t>
             </w:r>
             <w:r>
               <w:rPr>
@@ -5153,7 +5316,7 @@
               <w:noProof/>
             </w:rPr>
           </w:pPr>
-          <w:hyperlink w:anchor="_Toc485066964" w:history="1">
+          <w:hyperlink w:anchor="_Toc21640212" w:history="1">
             <w:r>
               <w:rPr>
                 <w:rStyle w:val="Hyperlink"/>
@@ -5193,7 +5356,7 @@
                 <w:noProof/>
                 <w:webHidden/>
               </w:rPr>
-              <w:instrText xml:space="preserve"> PAGEREF _Toc485066964 \h </w:instrText>
+              <w:instrText xml:space="preserve"> PAGEREF _Toc21640212 \h </w:instrText>
             </w:r>
             <w:r>
               <w:rPr>
@@ -5213,7 +5376,7 @@
                 <w:noProof/>
                 <w:webHidden/>
               </w:rPr>
-              <w:t>24</w:t>
+              <w:t>18</w:t>
             </w:r>
             <w:r>
               <w:rPr>
@@ -5235,7 +5398,7 @@
               <w:noProof/>
             </w:rPr>
           </w:pPr>
-          <w:hyperlink w:anchor="_Toc485066965" w:history="1">
+          <w:hyperlink w:anchor="_Toc21640213" w:history="1">
             <w:r>
               <w:rPr>
                 <w:rStyle w:val="Hyperlink"/>
@@ -5275,7 +5438,7 @@
                 <w:noProof/>
                 <w:webHidden/>
               </w:rPr>
-              <w:instrText xml:space="preserve"> PAGEREF _Toc485066965 \h </w:instrText>
+              <w:instrText xml:space="preserve"> PAGEREF _Toc21640213 \h </w:instrText>
             </w:r>
             <w:r>
               <w:rPr>
@@ -5295,7 +5458,7 @@
                 <w:noProof/>
                 <w:webHidden/>
               </w:rPr>
-              <w:t>24</w:t>
+              <w:t>18</w:t>
             </w:r>
             <w:r>
               <w:rPr>
@@ -5317,7 +5480,7 @@
               <w:noProof/>
             </w:rPr>
           </w:pPr>
-          <w:hyperlink w:anchor="_Toc485066966" w:history="1">
+          <w:hyperlink w:anchor="_Toc21640214" w:history="1">
             <w:r>
               <w:rPr>
                 <w:rStyle w:val="Hyperlink"/>
@@ -5357,7 +5520,7 @@
                 <w:noProof/>
                 <w:webHidden/>
               </w:rPr>
-              <w:instrText xml:space="preserve"> PAGEREF _Toc485066966 \h </w:instrText>
+              <w:instrText xml:space="preserve"> PAGEREF _Toc21640214 \h </w:instrText>
             </w:r>
             <w:r>
               <w:rPr>
@@ -5377,7 +5540,7 @@
                 <w:noProof/>
                 <w:webHidden/>
               </w:rPr>
-              <w:t>24</w:t>
+              <w:t>18</w:t>
             </w:r>
             <w:r>
               <w:rPr>
@@ -5399,7 +5562,7 @@
               <w:noProof/>
             </w:rPr>
           </w:pPr>
-          <w:hyperlink w:anchor="_Toc485066967" w:history="1">
+          <w:hyperlink w:anchor="_Toc21640215" w:history="1">
             <w:r>
               <w:rPr>
                 <w:rStyle w:val="Hyperlink"/>
@@ -5439,7 +5602,7 @@
                 <w:noProof/>
                 <w:webHidden/>
               </w:rPr>
-              <w:instrText xml:space="preserve"> PAGEREF _Toc485066967 \h </w:instrText>
+              <w:instrText xml:space="preserve"> PAGEREF _Toc21640215 \h </w:instrText>
             </w:r>
             <w:r>
               <w:rPr>
@@ -5459,7 +5622,7 @@
                 <w:noProof/>
                 <w:webHidden/>
               </w:rPr>
-              <w:t>24</w:t>
+              <w:t>18</w:t>
             </w:r>
             <w:r>
               <w:rPr>
@@ -5481,7 +5644,7 @@
               <w:noProof/>
             </w:rPr>
           </w:pPr>
-          <w:hyperlink w:anchor="_Toc485066968" w:history="1">
+          <w:hyperlink w:anchor="_Toc21640216" w:history="1">
             <w:r>
               <w:rPr>
                 <w:rStyle w:val="Hyperlink"/>
@@ -5521,7 +5684,7 @@
                 <w:noProof/>
                 <w:webHidden/>
               </w:rPr>
-              <w:instrText xml:space="preserve"> PAGEREF _Toc485066968 \h </w:instrText>
+              <w:instrText xml:space="preserve"> PAGEREF _Toc21640216 \h </w:instrText>
             </w:r>
             <w:r>
               <w:rPr>
@@ -5541,7 +5704,7 @@
                 <w:noProof/>
                 <w:webHidden/>
               </w:rPr>
-              <w:t>25</w:t>
+              <w:t>19</w:t>
             </w:r>
             <w:r>
               <w:rPr>
@@ -5563,7 +5726,7 @@
               <w:noProof/>
             </w:rPr>
           </w:pPr>
-          <w:hyperlink w:anchor="_Toc485066969" w:history="1">
+          <w:hyperlink w:anchor="_Toc21640217" w:history="1">
             <w:r>
               <w:rPr>
                 <w:rStyle w:val="Hyperlink"/>
@@ -5603,7 +5766,7 @@
                 <w:noProof/>
                 <w:webHidden/>
               </w:rPr>
-              <w:instrText xml:space="preserve"> PAGEREF _Toc485066969 \h </w:instrText>
+              <w:instrText xml:space="preserve"> PAGEREF _Toc21640217 \h </w:instrText>
             </w:r>
             <w:r>
               <w:rPr>
@@ -5623,7 +5786,7 @@
                 <w:noProof/>
                 <w:webHidden/>
               </w:rPr>
-              <w:t>25</w:t>
+              <w:t>19</w:t>
             </w:r>
             <w:r>
               <w:rPr>
@@ -5645,7 +5808,7 @@
               <w:noProof/>
             </w:rPr>
           </w:pPr>
-          <w:hyperlink w:anchor="_Toc485066970" w:history="1">
+          <w:hyperlink w:anchor="_Toc21640218" w:history="1">
             <w:r>
               <w:rPr>
                 <w:rStyle w:val="Hyperlink"/>
@@ -5685,7 +5848,7 @@
                 <w:noProof/>
                 <w:webHidden/>
               </w:rPr>
-              <w:instrText xml:space="preserve"> PAGEREF _Toc485066970 \h </w:instrText>
+              <w:instrText xml:space="preserve"> PAGEREF _Toc21640218 \h </w:instrText>
             </w:r>
             <w:r>
               <w:rPr>
@@ -5705,7 +5868,7 @@
                 <w:noProof/>
                 <w:webHidden/>
               </w:rPr>
-              <w:t>25</w:t>
+              <w:t>19</w:t>
             </w:r>
             <w:r>
               <w:rPr>
@@ -5727,7 +5890,7 @@
               <w:noProof/>
             </w:rPr>
           </w:pPr>
-          <w:hyperlink w:anchor="_Toc485066971" w:history="1">
+          <w:hyperlink w:anchor="_Toc21640219" w:history="1">
             <w:r>
               <w:rPr>
                 <w:rStyle w:val="Hyperlink"/>
@@ -5767,7 +5930,7 @@
                 <w:noProof/>
                 <w:webHidden/>
               </w:rPr>
-              <w:instrText xml:space="preserve"> PAGEREF _Toc485066971 \h </w:instrText>
+              <w:instrText xml:space="preserve"> PAGEREF _Toc21640219 \h </w:instrText>
             </w:r>
             <w:r>
               <w:rPr>
@@ -5787,7 +5950,7 @@
                 <w:noProof/>
                 <w:webHidden/>
               </w:rPr>
-              <w:t>25</w:t>
+              <w:t>19</w:t>
             </w:r>
             <w:r>
               <w:rPr>
@@ -5809,7 +5972,7 @@
               <w:noProof/>
             </w:rPr>
           </w:pPr>
-          <w:hyperlink w:anchor="_Toc485066972" w:history="1">
+          <w:hyperlink w:anchor="_Toc21640220" w:history="1">
             <w:r>
               <w:rPr>
                 <w:rStyle w:val="Hyperlink"/>
@@ -5849,7 +6012,7 @@
                 <w:noProof/>
                 <w:webHidden/>
               </w:rPr>
-              <w:instrText xml:space="preserve"> PAGEREF _Toc485066972 \h </w:instrText>
+              <w:instrText xml:space="preserve"> PAGEREF _Toc21640220 \h </w:instrText>
             </w:r>
             <w:r>
               <w:rPr>
@@ -5869,7 +6032,7 @@
                 <w:noProof/>
                 <w:webHidden/>
               </w:rPr>
-              <w:t>26</w:t>
+              <w:t>20</w:t>
             </w:r>
             <w:r>
               <w:rPr>
@@ -5891,7 +6054,7 @@
               <w:noProof/>
             </w:rPr>
           </w:pPr>
-          <w:hyperlink w:anchor="_Toc485066973" w:history="1">
+          <w:hyperlink w:anchor="_Toc21640221" w:history="1">
             <w:r>
               <w:rPr>
                 <w:rStyle w:val="Hyperlink"/>
@@ -5931,7 +6094,7 @@
                 <w:noProof/>
                 <w:webHidden/>
               </w:rPr>
-              <w:instrText xml:space="preserve"> PAGEREF _Toc485066973 \h </w:instrText>
+              <w:instrText xml:space="preserve"> PAGEREF _Toc21640221 \h </w:instrText>
             </w:r>
             <w:r>
               <w:rPr>
@@ -5951,7 +6114,7 @@
                 <w:noProof/>
                 <w:webHidden/>
               </w:rPr>
-              <w:t>26</w:t>
+              <w:t>20</w:t>
             </w:r>
             <w:r>
               <w:rPr>
@@ -5973,7 +6136,7 @@
               <w:noProof/>
             </w:rPr>
           </w:pPr>
-          <w:hyperlink w:anchor="_Toc485066974" w:history="1">
+          <w:hyperlink w:anchor="_Toc21640222" w:history="1">
             <w:r>
               <w:rPr>
                 <w:rStyle w:val="Hyperlink"/>
@@ -6013,7 +6176,7 @@
                 <w:noProof/>
                 <w:webHidden/>
               </w:rPr>
-              <w:instrText xml:space="preserve"> PAGEREF _Toc485066974 \h </w:instrText>
+              <w:instrText xml:space="preserve"> PAGEREF _Toc21640222 \h </w:instrText>
             </w:r>
             <w:r>
               <w:rPr>
@@ -6033,7 +6196,7 @@
                 <w:noProof/>
                 <w:webHidden/>
               </w:rPr>
-              <w:t>26</w:t>
+              <w:t>20</w:t>
             </w:r>
             <w:r>
               <w:rPr>
@@ -6055,7 +6218,7 @@
               <w:noProof/>
             </w:rPr>
           </w:pPr>
-          <w:hyperlink w:anchor="_Toc485066975" w:history="1">
+          <w:hyperlink w:anchor="_Toc21640223" w:history="1">
             <w:r>
               <w:rPr>
                 <w:rStyle w:val="Hyperlink"/>
@@ -6095,7 +6258,7 @@
                 <w:noProof/>
                 <w:webHidden/>
               </w:rPr>
-              <w:instrText xml:space="preserve"> PAGEREF _Toc485066975 \h </w:instrText>
+              <w:instrText xml:space="preserve"> PAGEREF _Toc21640223 \h </w:instrText>
             </w:r>
             <w:r>
               <w:rPr>
@@ -6115,7 +6278,7 @@
                 <w:noProof/>
                 <w:webHidden/>
               </w:rPr>
-              <w:t>27</w:t>
+              <w:t>21</w:t>
             </w:r>
             <w:r>
               <w:rPr>
@@ -6267,6 +6430,8 @@
         </w:rPr>
         <w:br w:type="page"/>
       </w:r>
+      <w:bookmarkStart w:id="0" w:name="_GoBack"/>
+      <w:bookmarkEnd w:id="0"/>
     </w:p>
     <w:p>
       <w:pPr>
@@ -7557,7 +7722,7 @@
           <w:lang w:val="en-US"/>
         </w:rPr>
       </w:pPr>
-      <w:bookmarkStart w:id="0" w:name="_Toc485066955"/>
+      <w:bookmarkStart w:id="1" w:name="_Toc21640201"/>
       <w:r>
         <w:rPr>
           <w:color w:val="000000" w:themeColor="text1"/>
@@ -7571,7 +7736,7 @@
         </w:rPr>
         <w:t>ntrodução</w:t>
       </w:r>
-      <w:bookmarkEnd w:id="0"/>
+      <w:bookmarkEnd w:id="1"/>
     </w:p>
     <w:p>
       <w:pPr>
@@ -7687,6 +7852,7 @@
           <w:id w:val="594609037"/>
           <w:citation/>
         </w:sdtPr>
+        <w:sdtEndPr/>
         <w:sdtContent>
           <w:r>
             <w:rPr>
@@ -7801,6 +7967,7 @@
           <w:id w:val="-837618134"/>
           <w:citation/>
         </w:sdtPr>
+        <w:sdtEndPr/>
         <w:sdtContent>
           <w:r>
             <w:rPr>
@@ -7889,6 +8056,7 @@
           <w:id w:val="-7907409"/>
           <w:citation/>
         </w:sdtPr>
+        <w:sdtEndPr/>
         <w:sdtContent>
           <w:r>
             <w:rPr>
@@ -7976,6 +8144,7 @@
           <w:id w:val="-713432567"/>
           <w:citation/>
         </w:sdtPr>
+        <w:sdtEndPr/>
         <w:sdtContent>
           <w:r>
             <w:rPr>
@@ -8112,6 +8281,7 @@
           <w:id w:val="243008374"/>
           <w:citation/>
         </w:sdtPr>
+        <w:sdtEndPr/>
         <w:sdtContent>
           <w:r>
             <w:rPr>
@@ -8217,6 +8387,7 @@
           <w:id w:val="-154692197"/>
           <w:citation/>
         </w:sdtPr>
+        <w:sdtEndPr/>
         <w:sdtContent>
           <w:r>
             <w:rPr>
@@ -8403,6 +8574,7 @@
           <w:id w:val="-1654979807"/>
           <w:citation/>
         </w:sdtPr>
+        <w:sdtEndPr/>
         <w:sdtContent>
           <w:r>
             <w:rPr>
@@ -8517,7 +8689,43 @@
           <w:sz w:val="24"/>
           <w:szCs w:val="24"/>
         </w:rPr>
-        <w:t>música. Para isso, estão sendo estudados modelos baseados em redes neurais</w:t>
+        <w:t xml:space="preserve">música. Para isso, </w:t>
+      </w:r>
+      <w:r>
+        <w:rPr>
+          <w:rFonts w:ascii="Times New Roman" w:hAnsi="Times New Roman" w:cs="Times New Roman"/>
+          <w:color w:val="000000" w:themeColor="text1"/>
+          <w:sz w:val="24"/>
+          <w:szCs w:val="24"/>
+        </w:rPr>
+        <w:t>foram</w:t>
+      </w:r>
+      <w:r>
+        <w:rPr>
+          <w:rFonts w:ascii="Times New Roman" w:hAnsi="Times New Roman" w:cs="Times New Roman"/>
+          <w:color w:val="000000" w:themeColor="text1"/>
+          <w:sz w:val="24"/>
+          <w:szCs w:val="24"/>
+        </w:rPr>
+        <w:t xml:space="preserve"> estudado</w:t>
+      </w:r>
+      <w:r>
+        <w:rPr>
+          <w:rFonts w:ascii="Times New Roman" w:hAnsi="Times New Roman" w:cs="Times New Roman"/>
+          <w:color w:val="000000" w:themeColor="text1"/>
+          <w:sz w:val="24"/>
+          <w:szCs w:val="24"/>
+        </w:rPr>
+        <w:t>s</w:t>
+      </w:r>
+      <w:r>
+        <w:rPr>
+          <w:rFonts w:ascii="Times New Roman" w:hAnsi="Times New Roman" w:cs="Times New Roman"/>
+          <w:color w:val="000000" w:themeColor="text1"/>
+          <w:sz w:val="24"/>
+          <w:szCs w:val="24"/>
+        </w:rPr>
+        <w:t xml:space="preserve"> modelos baseados em redes neurais</w:t>
       </w:r>
       <w:r>
         <w:rPr>
@@ -8535,7 +8743,25 @@
           <w:sz w:val="24"/>
           <w:szCs w:val="24"/>
         </w:rPr>
-        <w:t>artificiais e técnicas de processamento de áudio para estimar os acordes de uma</w:t>
+        <w:t>artificiais e técnicas de processamento de áudio</w:t>
+      </w:r>
+      <w:r>
+        <w:rPr>
+          <w:rFonts w:ascii="Times New Roman" w:hAnsi="Times New Roman" w:cs="Times New Roman"/>
+          <w:color w:val="000000" w:themeColor="text1"/>
+          <w:sz w:val="24"/>
+          <w:szCs w:val="24"/>
+        </w:rPr>
+        <w:t xml:space="preserve"> como</w:t>
+      </w:r>
+      <w:r>
+        <w:rPr>
+          <w:rFonts w:ascii="Times New Roman" w:hAnsi="Times New Roman" w:cs="Times New Roman"/>
+          <w:color w:val="000000" w:themeColor="text1"/>
+          <w:sz w:val="24"/>
+          <w:szCs w:val="24"/>
+        </w:rPr>
+        <w:t xml:space="preserve"> o</w:t>
       </w:r>
       <w:r>
         <w:rPr>
@@ -8546,15 +8772,17 @@
         </w:rPr>
         <w:t xml:space="preserve"> </w:t>
       </w:r>
-      <w:r>
-        <w:rPr>
-          <w:rFonts w:ascii="Times New Roman" w:hAnsi="Times New Roman" w:cs="Times New Roman"/>
-          <w:color w:val="000000" w:themeColor="text1"/>
-          <w:sz w:val="24"/>
-          <w:szCs w:val="24"/>
-        </w:rPr>
-        <w:t>música. Com isso, espera-se colaborar no auxílio do aprendizado de músicos</w:t>
-      </w:r>
+      <w:proofErr w:type="spellStart"/>
+      <w:r>
+        <w:rPr>
+          <w:rFonts w:ascii="Times New Roman" w:hAnsi="Times New Roman" w:cs="Times New Roman"/>
+          <w:color w:val="000000" w:themeColor="text1"/>
+          <w:sz w:val="24"/>
+          <w:szCs w:val="24"/>
+        </w:rPr>
+        <w:t>chroma</w:t>
+      </w:r>
+      <w:proofErr w:type="spellEnd"/>
       <w:r>
         <w:rPr>
           <w:rFonts w:ascii="Times New Roman" w:hAnsi="Times New Roman" w:cs="Times New Roman"/>
@@ -8564,732 +8792,106 @@
         </w:rPr>
         <w:t xml:space="preserve"> </w:t>
       </w:r>
-      <w:r>
-        <w:rPr>
-          <w:rFonts w:ascii="Times New Roman" w:hAnsi="Times New Roman" w:cs="Times New Roman"/>
-          <w:color w:val="000000" w:themeColor="text1"/>
-          <w:sz w:val="24"/>
-          <w:szCs w:val="24"/>
-        </w:rPr>
-        <w:t>iniciantes e amadores que não apresentam nenhuma das características mencio</w:t>
-      </w:r>
-      <w:bookmarkStart w:id="1" w:name="_GoBack"/>
-      <w:bookmarkEnd w:id="1"/>
-      <w:r>
-        <w:rPr>
-          <w:rFonts w:ascii="Times New Roman" w:hAnsi="Times New Roman" w:cs="Times New Roman"/>
-          <w:color w:val="000000" w:themeColor="text1"/>
-          <w:sz w:val="24"/>
-          <w:szCs w:val="24"/>
-        </w:rPr>
-        <w:t>nadas anteriormente.</w:t>
-      </w:r>
-    </w:p>
-    <w:p>
-      <w:pPr>
-        <w:spacing w:after="0" w:line="360" w:lineRule="auto"/>
-        <w:ind w:firstLine="708"/>
-        <w:jc w:val="both"/>
-        <w:rPr>
-          <w:rFonts w:ascii="Times New Roman" w:hAnsi="Times New Roman" w:cs="Times New Roman"/>
-          <w:color w:val="000000" w:themeColor="text1"/>
-          <w:sz w:val="24"/>
-          <w:szCs w:val="24"/>
-        </w:rPr>
-      </w:pPr>
-    </w:p>
-    <w:p>
-      <w:pPr>
-        <w:shd w:val="clear" w:color="auto" w:fill="FFFFFF"/>
-        <w:spacing w:after="0" w:line="240" w:lineRule="auto"/>
-        <w:jc w:val="center"/>
-        <w:rPr>
-          <w:rFonts w:ascii="Times New Roman" w:eastAsia="Times New Roman" w:hAnsi="Times New Roman" w:cs="Times New Roman"/>
-          <w:color w:val="222222"/>
-          <w:sz w:val="24"/>
-          <w:szCs w:val="24"/>
-        </w:rPr>
-      </w:pPr>
-      <w:r>
-        <w:rPr>
-          <w:rFonts w:ascii="Times New Roman" w:eastAsia="Times New Roman" w:hAnsi="Times New Roman" w:cs="Times New Roman"/>
-          <w:noProof/>
-          <w:color w:val="222222"/>
-          <w:sz w:val="24"/>
-          <w:szCs w:val="24"/>
-        </w:rPr>
-        <w:lastRenderedPageBreak/>
-        <w:drawing>
-          <wp:inline distT="0" distB="0" distL="0" distR="0" wp14:anchorId="6F376A53" wp14:editId="3BF6EA7D">
-            <wp:extent cx="2462400" cy="2700000"/>
-            <wp:effectExtent l="0" t="0" r="0" b="5715"/>
-            <wp:docPr id="18" name="Imagem 18"/>
-            <wp:cNvGraphicFramePr>
-              <a:graphicFrameLocks xmlns:a="http://schemas.openxmlformats.org/drawingml/2006/main" noChangeAspect="1"/>
-            </wp:cNvGraphicFramePr>
-            <a:graphic xmlns:a="http://schemas.openxmlformats.org/drawingml/2006/main">
-              <a:graphicData uri="http://schemas.openxmlformats.org/drawingml/2006/picture">
-                <pic:pic xmlns:pic="http://schemas.openxmlformats.org/drawingml/2006/picture">
-                  <pic:nvPicPr>
-                    <pic:cNvPr id="0" name="Picture 1"/>
-                    <pic:cNvPicPr>
-                      <a:picLocks noChangeAspect="1" noChangeArrowheads="1"/>
-                    </pic:cNvPicPr>
-                  </pic:nvPicPr>
-                  <pic:blipFill>
-                    <a:blip r:embed="rId12">
-                      <a:extLst>
-                        <a:ext uri="{28A0092B-C50C-407E-A947-70E740481C1C}">
-                          <a14:useLocalDpi xmlns:a14="http://schemas.microsoft.com/office/drawing/2010/main" val="0"/>
-                        </a:ext>
-                      </a:extLst>
-                    </a:blip>
-                    <a:srcRect/>
-                    <a:stretch>
-                      <a:fillRect/>
-                    </a:stretch>
-                  </pic:blipFill>
-                  <pic:spPr bwMode="auto">
-                    <a:xfrm>
-                      <a:off x="0" y="0"/>
-                      <a:ext cx="2462400" cy="2700000"/>
-                    </a:xfrm>
-                    <a:prstGeom prst="rect">
-                      <a:avLst/>
-                    </a:prstGeom>
-                    <a:noFill/>
-                    <a:ln>
-                      <a:noFill/>
-                    </a:ln>
-                  </pic:spPr>
-                </pic:pic>
-              </a:graphicData>
-            </a:graphic>
-          </wp:inline>
-        </w:drawing>
-      </w:r>
-      <w:r>
-        <w:rPr>
-          <w:rFonts w:ascii="Times New Roman" w:eastAsia="Times New Roman" w:hAnsi="Times New Roman" w:cs="Times New Roman"/>
-          <w:color w:val="222222"/>
-          <w:sz w:val="24"/>
-          <w:szCs w:val="24"/>
-        </w:rPr>
-        <w:tab/>
-      </w:r>
-      <w:r>
-        <w:rPr>
-          <w:rFonts w:ascii="Times New Roman" w:eastAsia="Times New Roman" w:hAnsi="Times New Roman" w:cs="Times New Roman"/>
-          <w:noProof/>
-          <w:color w:val="222222"/>
-          <w:sz w:val="24"/>
-          <w:szCs w:val="24"/>
-        </w:rPr>
-        <w:drawing>
-          <wp:inline distT="0" distB="0" distL="0" distR="0" wp14:anchorId="0A8E8C77" wp14:editId="19AF568C">
-            <wp:extent cx="2282400" cy="2700000"/>
-            <wp:effectExtent l="0" t="0" r="3810" b="5715"/>
-            <wp:docPr id="19" name="Imagem 19"/>
-            <wp:cNvGraphicFramePr>
-              <a:graphicFrameLocks xmlns:a="http://schemas.openxmlformats.org/drawingml/2006/main" noChangeAspect="1"/>
-            </wp:cNvGraphicFramePr>
-            <a:graphic xmlns:a="http://schemas.openxmlformats.org/drawingml/2006/main">
-              <a:graphicData uri="http://schemas.openxmlformats.org/drawingml/2006/picture">
-                <pic:pic xmlns:pic="http://schemas.openxmlformats.org/drawingml/2006/picture">
-                  <pic:nvPicPr>
-                    <pic:cNvPr id="0" name="Picture 2"/>
-                    <pic:cNvPicPr>
-                      <a:picLocks noChangeAspect="1" noChangeArrowheads="1"/>
-                    </pic:cNvPicPr>
-                  </pic:nvPicPr>
-                  <pic:blipFill>
-                    <a:blip r:embed="rId13">
-                      <a:extLst>
-                        <a:ext uri="{28A0092B-C50C-407E-A947-70E740481C1C}">
-                          <a14:useLocalDpi xmlns:a14="http://schemas.microsoft.com/office/drawing/2010/main" val="0"/>
-                        </a:ext>
-                      </a:extLst>
-                    </a:blip>
-                    <a:srcRect/>
-                    <a:stretch>
-                      <a:fillRect/>
-                    </a:stretch>
-                  </pic:blipFill>
-                  <pic:spPr bwMode="auto">
-                    <a:xfrm>
-                      <a:off x="0" y="0"/>
-                      <a:ext cx="2282400" cy="2700000"/>
-                    </a:xfrm>
-                    <a:prstGeom prst="rect">
-                      <a:avLst/>
-                    </a:prstGeom>
-                    <a:noFill/>
-                    <a:ln>
-                      <a:noFill/>
-                    </a:ln>
-                  </pic:spPr>
-                </pic:pic>
-              </a:graphicData>
-            </a:graphic>
-          </wp:inline>
-        </w:drawing>
-      </w:r>
-    </w:p>
-    <w:p>
-      <w:pPr>
-        <w:shd w:val="clear" w:color="auto" w:fill="FFFFFF"/>
+      <w:proofErr w:type="spellStart"/>
+      <w:r>
+        <w:rPr>
+          <w:rFonts w:ascii="Times New Roman" w:hAnsi="Times New Roman" w:cs="Times New Roman"/>
+          <w:color w:val="000000" w:themeColor="text1"/>
+          <w:sz w:val="24"/>
+          <w:szCs w:val="24"/>
+        </w:rPr>
+        <w:t>feature</w:t>
+      </w:r>
+      <w:proofErr w:type="spellEnd"/>
+      <w:r>
+        <w:rPr>
+          <w:rFonts w:ascii="Times New Roman" w:hAnsi="Times New Roman" w:cs="Times New Roman"/>
+          <w:color w:val="000000" w:themeColor="text1"/>
+          <w:sz w:val="24"/>
+          <w:szCs w:val="24"/>
+        </w:rPr>
+        <w:t xml:space="preserve"> </w:t>
+      </w:r>
+      <w:r>
+        <w:rPr>
+          <w:rFonts w:ascii="Times New Roman" w:hAnsi="Times New Roman" w:cs="Times New Roman"/>
+          <w:color w:val="000000" w:themeColor="text1"/>
+          <w:sz w:val="24"/>
+          <w:szCs w:val="24"/>
+        </w:rPr>
+        <w:t xml:space="preserve">para estimar os acordes </w:t>
+      </w:r>
+      <w:r>
+        <w:rPr>
+          <w:rFonts w:ascii="Times New Roman" w:hAnsi="Times New Roman" w:cs="Times New Roman"/>
+          <w:color w:val="000000" w:themeColor="text1"/>
+          <w:sz w:val="24"/>
+          <w:szCs w:val="24"/>
+        </w:rPr>
+        <w:t>em</w:t>
+      </w:r>
+      <w:r>
+        <w:rPr>
+          <w:rFonts w:ascii="Times New Roman" w:hAnsi="Times New Roman" w:cs="Times New Roman"/>
+          <w:color w:val="000000" w:themeColor="text1"/>
+          <w:sz w:val="24"/>
+          <w:szCs w:val="24"/>
+        </w:rPr>
+        <w:t xml:space="preserve"> </w:t>
+      </w:r>
+      <w:r>
+        <w:rPr>
+          <w:rFonts w:ascii="Times New Roman" w:hAnsi="Times New Roman" w:cs="Times New Roman"/>
+          <w:color w:val="000000" w:themeColor="text1"/>
+          <w:sz w:val="24"/>
+          <w:szCs w:val="24"/>
+        </w:rPr>
+        <w:t>música</w:t>
+      </w:r>
+      <w:r>
+        <w:rPr>
+          <w:rFonts w:ascii="Times New Roman" w:hAnsi="Times New Roman" w:cs="Times New Roman"/>
+          <w:color w:val="000000" w:themeColor="text1"/>
+          <w:sz w:val="24"/>
+          <w:szCs w:val="24"/>
+        </w:rPr>
+        <w:t>s</w:t>
+      </w:r>
+      <w:r>
+        <w:rPr>
+          <w:rFonts w:ascii="Times New Roman" w:hAnsi="Times New Roman" w:cs="Times New Roman"/>
+          <w:color w:val="000000" w:themeColor="text1"/>
+          <w:sz w:val="24"/>
+          <w:szCs w:val="24"/>
+        </w:rPr>
+        <w:t>. Com isso, espera-se colaborar no auxílio do aprendizado de músicos</w:t>
+      </w:r>
+      <w:r>
+        <w:rPr>
+          <w:rFonts w:ascii="Times New Roman" w:hAnsi="Times New Roman" w:cs="Times New Roman"/>
+          <w:color w:val="000000" w:themeColor="text1"/>
+          <w:sz w:val="24"/>
+          <w:szCs w:val="24"/>
+        </w:rPr>
+        <w:t xml:space="preserve"> </w:t>
+      </w:r>
+      <w:r>
+        <w:rPr>
+          <w:rFonts w:ascii="Times New Roman" w:hAnsi="Times New Roman" w:cs="Times New Roman"/>
+          <w:color w:val="000000" w:themeColor="text1"/>
+          <w:sz w:val="24"/>
+          <w:szCs w:val="24"/>
+        </w:rPr>
+        <w:t>iniciantes e amadores que não apresentam nenhuma das características mencionadas anteriormente.</w:t>
+      </w:r>
+    </w:p>
+    <w:p>
+      <w:pPr>
         <w:spacing w:after="0" w:line="240" w:lineRule="auto"/>
         <w:jc w:val="both"/>
         <w:rPr>
           <w:rFonts w:ascii="Times New Roman" w:hAnsi="Times New Roman" w:cs="Times New Roman"/>
-          <w:sz w:val="24"/>
-          <w:szCs w:val="24"/>
-        </w:rPr>
-      </w:pPr>
-      <w:r>
-        <w:rPr>
-          <w:rFonts w:ascii="Times New Roman" w:hAnsi="Times New Roman" w:cs="Times New Roman"/>
-          <w:sz w:val="24"/>
-          <w:szCs w:val="24"/>
-        </w:rPr>
-        <w:t xml:space="preserve">                       </w:t>
-      </w:r>
-      <w:r>
-        <w:rPr>
-          <w:rFonts w:ascii="Times New Roman" w:hAnsi="Times New Roman" w:cs="Times New Roman"/>
-          <w:sz w:val="24"/>
-          <w:szCs w:val="24"/>
-        </w:rPr>
-        <w:t>(</w:t>
-      </w:r>
-      <w:r>
-        <w:rPr>
-          <w:rFonts w:ascii="Times New Roman" w:hAnsi="Times New Roman" w:cs="Times New Roman"/>
-          <w:sz w:val="24"/>
-          <w:szCs w:val="24"/>
-        </w:rPr>
-        <w:t xml:space="preserve">a) Imagem fonte </w:t>
-      </w:r>
-      <w:r>
-        <w:rPr>
-          <w:rFonts w:ascii="Times New Roman" w:hAnsi="Times New Roman" w:cs="Times New Roman"/>
-          <w:sz w:val="24"/>
-          <w:szCs w:val="24"/>
-        </w:rPr>
-        <w:t xml:space="preserve">  </w:t>
-      </w:r>
-      <w:r>
-        <w:rPr>
-          <w:rFonts w:ascii="Times New Roman" w:hAnsi="Times New Roman" w:cs="Times New Roman"/>
-          <w:sz w:val="24"/>
-          <w:szCs w:val="24"/>
-        </w:rPr>
-        <w:t xml:space="preserve"> </w:t>
-      </w:r>
-      <w:r>
-        <w:rPr>
-          <w:rFonts w:ascii="Times New Roman" w:hAnsi="Times New Roman" w:cs="Times New Roman"/>
-          <w:sz w:val="24"/>
-          <w:szCs w:val="24"/>
-        </w:rPr>
-        <w:t xml:space="preserve">                             </w:t>
-      </w:r>
-      <w:r>
-        <w:rPr>
-          <w:rFonts w:ascii="Times New Roman" w:hAnsi="Times New Roman" w:cs="Times New Roman"/>
-          <w:sz w:val="24"/>
-          <w:szCs w:val="24"/>
-        </w:rPr>
-        <w:t xml:space="preserve">(b) </w:t>
-      </w:r>
-      <w:r>
-        <w:rPr>
-          <w:rFonts w:ascii="Times New Roman" w:hAnsi="Times New Roman" w:cs="Times New Roman"/>
-          <w:sz w:val="24"/>
-          <w:szCs w:val="24"/>
-        </w:rPr>
-        <w:t>Imagem resultante</w:t>
-      </w:r>
-      <w:r>
-        <w:rPr>
-          <w:rFonts w:ascii="Times New Roman" w:hAnsi="Times New Roman" w:cs="Times New Roman"/>
-          <w:sz w:val="24"/>
-          <w:szCs w:val="24"/>
-        </w:rPr>
-        <w:t xml:space="preserve">       </w:t>
-      </w:r>
-    </w:p>
-    <w:p>
-      <w:pPr>
-        <w:shd w:val="clear" w:color="auto" w:fill="FFFFFF"/>
-        <w:spacing w:after="0" w:line="240" w:lineRule="auto"/>
-        <w:jc w:val="both"/>
-        <w:rPr>
-          <w:rFonts w:ascii="Times New Roman" w:hAnsi="Times New Roman" w:cs="Times New Roman"/>
-          <w:sz w:val="24"/>
-          <w:szCs w:val="24"/>
-        </w:rPr>
-      </w:pPr>
-    </w:p>
-    <w:p>
-      <w:pPr>
-        <w:pStyle w:val="Legenda"/>
-        <w:rPr>
-          <w:rFonts w:ascii="Times New Roman" w:hAnsi="Times New Roman" w:cs="Times New Roman"/>
-          <w:b w:val="0"/>
-          <w:color w:val="auto"/>
-          <w:sz w:val="24"/>
-          <w:szCs w:val="24"/>
-        </w:rPr>
-      </w:pPr>
-      <w:bookmarkStart w:id="2" w:name="_Toc485066847"/>
-      <w:r>
-        <w:rPr>
-          <w:rFonts w:ascii="Times New Roman" w:hAnsi="Times New Roman" w:cs="Times New Roman"/>
-          <w:b w:val="0"/>
-          <w:color w:val="auto"/>
-          <w:sz w:val="24"/>
-          <w:szCs w:val="24"/>
-        </w:rPr>
-        <w:t xml:space="preserve">Figura </w:t>
-      </w:r>
-      <w:r>
-        <w:rPr>
-          <w:rFonts w:ascii="Times New Roman" w:hAnsi="Times New Roman" w:cs="Times New Roman"/>
-          <w:b w:val="0"/>
-          <w:color w:val="auto"/>
-          <w:sz w:val="24"/>
-          <w:szCs w:val="24"/>
-        </w:rPr>
-        <w:fldChar w:fldCharType="begin"/>
-      </w:r>
-      <w:r>
-        <w:rPr>
-          <w:rFonts w:ascii="Times New Roman" w:hAnsi="Times New Roman" w:cs="Times New Roman"/>
-          <w:b w:val="0"/>
-          <w:color w:val="auto"/>
-          <w:sz w:val="24"/>
-          <w:szCs w:val="24"/>
-        </w:rPr>
-        <w:instrText xml:space="preserve"> SEQ Figura \* ARABIC </w:instrText>
-      </w:r>
-      <w:r>
-        <w:rPr>
-          <w:rFonts w:ascii="Times New Roman" w:hAnsi="Times New Roman" w:cs="Times New Roman"/>
-          <w:b w:val="0"/>
-          <w:color w:val="auto"/>
-          <w:sz w:val="24"/>
-          <w:szCs w:val="24"/>
-        </w:rPr>
-        <w:fldChar w:fldCharType="separate"/>
-      </w:r>
-      <w:r>
-        <w:rPr>
-          <w:rFonts w:ascii="Times New Roman" w:hAnsi="Times New Roman" w:cs="Times New Roman"/>
-          <w:b w:val="0"/>
-          <w:noProof/>
-          <w:color w:val="auto"/>
-          <w:sz w:val="24"/>
-          <w:szCs w:val="24"/>
-        </w:rPr>
-        <w:t>1</w:t>
-      </w:r>
-      <w:r>
-        <w:rPr>
-          <w:rFonts w:ascii="Times New Roman" w:hAnsi="Times New Roman" w:cs="Times New Roman"/>
-          <w:b w:val="0"/>
-          <w:color w:val="auto"/>
-          <w:sz w:val="24"/>
-          <w:szCs w:val="24"/>
-        </w:rPr>
-        <w:fldChar w:fldCharType="end"/>
-      </w:r>
-      <w:r>
-        <w:rPr>
-          <w:rFonts w:ascii="Times New Roman" w:hAnsi="Times New Roman" w:cs="Times New Roman"/>
-          <w:b w:val="0"/>
-          <w:color w:val="auto"/>
-          <w:sz w:val="24"/>
-          <w:szCs w:val="24"/>
-        </w:rPr>
-        <w:t>.</w:t>
-      </w:r>
-      <w:r>
-        <w:t xml:space="preserve"> </w:t>
-      </w:r>
-      <w:r>
-        <w:rPr>
-          <w:rFonts w:ascii="Times New Roman" w:hAnsi="Times New Roman" w:cs="Times New Roman"/>
-          <w:b w:val="0"/>
-          <w:color w:val="auto"/>
-          <w:sz w:val="24"/>
-          <w:szCs w:val="24"/>
-        </w:rPr>
-        <w:t xml:space="preserve">Exemplos </w:t>
-      </w:r>
-      <w:r>
-        <w:rPr>
-          <w:rFonts w:ascii="Times New Roman" w:hAnsi="Times New Roman" w:cs="Times New Roman"/>
-          <w:b w:val="0"/>
-          <w:color w:val="auto"/>
-          <w:sz w:val="24"/>
-          <w:szCs w:val="24"/>
-        </w:rPr>
-        <w:t xml:space="preserve">da estilização </w:t>
-      </w:r>
-      <w:r>
-        <w:rPr>
-          <w:rFonts w:ascii="Times New Roman" w:eastAsia="Times New Roman" w:hAnsi="Times New Roman" w:cs="Times New Roman"/>
-          <w:b w:val="0"/>
-          <w:i/>
-          <w:color w:val="auto"/>
-          <w:sz w:val="24"/>
-          <w:szCs w:val="24"/>
-        </w:rPr>
-        <w:t>pastel-</w:t>
-      </w:r>
-      <w:proofErr w:type="spellStart"/>
-      <w:r>
-        <w:rPr>
-          <w:rFonts w:ascii="Times New Roman" w:eastAsia="Times New Roman" w:hAnsi="Times New Roman" w:cs="Times New Roman"/>
-          <w:b w:val="0"/>
-          <w:i/>
-          <w:color w:val="auto"/>
-          <w:sz w:val="24"/>
-          <w:szCs w:val="24"/>
-        </w:rPr>
-        <w:t>painting</w:t>
-      </w:r>
-      <w:proofErr w:type="spellEnd"/>
-      <w:r>
-        <w:rPr>
-          <w:rFonts w:ascii="Times New Roman" w:hAnsi="Times New Roman" w:cs="Times New Roman"/>
-          <w:b w:val="0"/>
-          <w:color w:val="auto"/>
-          <w:sz w:val="24"/>
-          <w:szCs w:val="24"/>
-        </w:rPr>
-        <w:t xml:space="preserve">. Imagem </w:t>
-      </w:r>
-      <w:r>
-        <w:rPr>
-          <w:rFonts w:ascii="Times New Roman" w:hAnsi="Times New Roman" w:cs="Times New Roman"/>
-          <w:b w:val="0"/>
-          <w:color w:val="auto"/>
-          <w:sz w:val="24"/>
-          <w:szCs w:val="24"/>
-        </w:rPr>
-        <w:t>adaptada de [16].</w:t>
-      </w:r>
-      <w:bookmarkEnd w:id="2"/>
-    </w:p>
-    <w:p>
-      <w:pPr>
-        <w:spacing w:after="0" w:line="360" w:lineRule="auto"/>
-        <w:ind w:firstLine="708"/>
-        <w:jc w:val="both"/>
-        <w:rPr>
-          <w:rFonts w:ascii="Times New Roman" w:hAnsi="Times New Roman" w:cs="Times New Roman"/>
-          <w:color w:val="000000" w:themeColor="text1"/>
-          <w:sz w:val="24"/>
-          <w:szCs w:val="24"/>
-        </w:rPr>
-      </w:pPr>
-    </w:p>
-    <w:p>
-      <w:pPr>
-        <w:spacing w:after="0" w:line="240" w:lineRule="auto"/>
-        <w:jc w:val="center"/>
-        <w:rPr>
-          <w:rFonts w:ascii="Times New Roman" w:hAnsi="Times New Roman" w:cs="Times New Roman"/>
-          <w:sz w:val="24"/>
-          <w:szCs w:val="24"/>
-        </w:rPr>
-      </w:pPr>
-      <w:bookmarkStart w:id="3" w:name="_Toc485066875"/>
-      <w:r>
-        <w:rPr>
-          <w:rFonts w:ascii="Times New Roman" w:hAnsi="Times New Roman" w:cs="Times New Roman"/>
-          <w:sz w:val="24"/>
-          <w:szCs w:val="24"/>
-        </w:rPr>
-        <w:t xml:space="preserve">Tabela </w:t>
-      </w:r>
-      <w:r>
-        <w:rPr>
-          <w:rFonts w:ascii="Times New Roman" w:hAnsi="Times New Roman" w:cs="Times New Roman"/>
-          <w:sz w:val="24"/>
-          <w:szCs w:val="24"/>
-        </w:rPr>
-        <w:fldChar w:fldCharType="begin"/>
-      </w:r>
-      <w:r>
-        <w:rPr>
-          <w:rFonts w:ascii="Times New Roman" w:hAnsi="Times New Roman" w:cs="Times New Roman"/>
-          <w:sz w:val="24"/>
-          <w:szCs w:val="24"/>
-        </w:rPr>
-        <w:instrText xml:space="preserve"> SEQ Tabela \* ARABIC </w:instrText>
-      </w:r>
-      <w:r>
-        <w:rPr>
-          <w:rFonts w:ascii="Times New Roman" w:hAnsi="Times New Roman" w:cs="Times New Roman"/>
-          <w:sz w:val="24"/>
-          <w:szCs w:val="24"/>
-        </w:rPr>
-        <w:fldChar w:fldCharType="separate"/>
-      </w:r>
-      <w:r>
-        <w:rPr>
-          <w:rFonts w:ascii="Times New Roman" w:hAnsi="Times New Roman" w:cs="Times New Roman"/>
-          <w:noProof/>
-          <w:sz w:val="24"/>
-          <w:szCs w:val="24"/>
-        </w:rPr>
-        <w:t>1</w:t>
-      </w:r>
-      <w:r>
-        <w:rPr>
-          <w:rFonts w:ascii="Times New Roman" w:hAnsi="Times New Roman" w:cs="Times New Roman"/>
-          <w:sz w:val="24"/>
-          <w:szCs w:val="24"/>
-        </w:rPr>
-        <w:fldChar w:fldCharType="end"/>
-      </w:r>
-      <w:r>
-        <w:rPr>
-          <w:rFonts w:ascii="Times New Roman" w:hAnsi="Times New Roman" w:cs="Times New Roman"/>
-          <w:sz w:val="24"/>
-          <w:szCs w:val="24"/>
-        </w:rPr>
-        <w:t xml:space="preserve"> - Configurações possíveis para filtragem.</w:t>
-      </w:r>
-      <w:bookmarkEnd w:id="3"/>
-    </w:p>
-    <w:p>
-      <w:pPr>
-        <w:spacing w:after="0" w:line="240" w:lineRule="auto"/>
-        <w:jc w:val="both"/>
-        <w:rPr>
-          <w:rFonts w:ascii="Times New Roman" w:hAnsi="Times New Roman" w:cs="Times New Roman"/>
-          <w:sz w:val="24"/>
-          <w:szCs w:val="24"/>
-        </w:rPr>
-      </w:pPr>
-    </w:p>
-    <w:tbl>
-      <w:tblPr>
-        <w:tblStyle w:val="Tabelacomgrade"/>
-        <w:tblW w:w="3358" w:type="pct"/>
-        <w:tblInd w:w="1668" w:type="dxa"/>
-        <w:tblLook w:val="04A0" w:firstRow="1" w:lastRow="0" w:firstColumn="1" w:lastColumn="0" w:noHBand="0" w:noVBand="1"/>
-      </w:tblPr>
-      <w:tblGrid>
-        <w:gridCol w:w="4536"/>
-        <w:gridCol w:w="1701"/>
-      </w:tblGrid>
-      <w:tr>
-        <w:tc>
-          <w:tcPr>
-            <w:tcW w:w="3636" w:type="pct"/>
-          </w:tcPr>
-          <w:p>
-            <w:pPr>
-              <w:jc w:val="center"/>
-              <w:rPr>
-                <w:rFonts w:ascii="Times New Roman" w:hAnsi="Times New Roman" w:cs="Times New Roman"/>
-                <w:b/>
-                <w:sz w:val="20"/>
-                <w:szCs w:val="20"/>
-              </w:rPr>
-            </w:pPr>
-            <w:r>
-              <w:rPr>
-                <w:rFonts w:ascii="Times New Roman" w:hAnsi="Times New Roman" w:cs="Times New Roman"/>
-                <w:b/>
-                <w:sz w:val="20"/>
-                <w:szCs w:val="20"/>
-              </w:rPr>
-              <w:t>Tipo do filtro</w:t>
-            </w:r>
-          </w:p>
-        </w:tc>
-        <w:tc>
-          <w:tcPr>
-            <w:tcW w:w="1364" w:type="pct"/>
-          </w:tcPr>
-          <w:p>
-            <w:pPr>
-              <w:jc w:val="center"/>
-              <w:rPr>
-                <w:rFonts w:ascii="Times New Roman" w:hAnsi="Times New Roman" w:cs="Times New Roman"/>
-                <w:b/>
-                <w:sz w:val="20"/>
-                <w:szCs w:val="20"/>
-              </w:rPr>
-            </w:pPr>
-            <w:r>
-              <w:rPr>
-                <w:rFonts w:ascii="Times New Roman" w:hAnsi="Times New Roman" w:cs="Times New Roman"/>
-                <w:b/>
-                <w:sz w:val="20"/>
-                <w:szCs w:val="20"/>
-              </w:rPr>
-              <w:t>Numeração</w:t>
-            </w:r>
-          </w:p>
-        </w:tc>
-      </w:tr>
-      <w:tr>
-        <w:tc>
-          <w:tcPr>
-            <w:tcW w:w="3636" w:type="pct"/>
-          </w:tcPr>
-          <w:p>
-            <w:pPr>
-              <w:rPr>
-                <w:rFonts w:ascii="Times New Roman" w:hAnsi="Times New Roman" w:cs="Times New Roman"/>
-                <w:sz w:val="20"/>
-                <w:szCs w:val="20"/>
-              </w:rPr>
-            </w:pPr>
-            <w:r>
-              <w:rPr>
-                <w:rFonts w:ascii="Times New Roman" w:hAnsi="Times New Roman" w:cs="Times New Roman"/>
-                <w:sz w:val="20"/>
-                <w:szCs w:val="20"/>
-              </w:rPr>
-              <w:t>10x10 - uma convolução 2D</w:t>
-            </w:r>
-          </w:p>
-        </w:tc>
-        <w:tc>
-          <w:tcPr>
-            <w:tcW w:w="1364" w:type="pct"/>
-          </w:tcPr>
-          <w:p>
-            <w:pPr>
-              <w:jc w:val="center"/>
-              <w:rPr>
-                <w:rFonts w:ascii="Times New Roman" w:hAnsi="Times New Roman" w:cs="Times New Roman"/>
-                <w:sz w:val="20"/>
-                <w:szCs w:val="20"/>
-              </w:rPr>
-            </w:pPr>
-            <w:r>
-              <w:rPr>
-                <w:rFonts w:ascii="Times New Roman" w:hAnsi="Times New Roman" w:cs="Times New Roman"/>
-                <w:sz w:val="20"/>
-                <w:szCs w:val="20"/>
-              </w:rPr>
-              <w:t>1</w:t>
-            </w:r>
-          </w:p>
-        </w:tc>
-      </w:tr>
-      <w:tr>
-        <w:tc>
-          <w:tcPr>
-            <w:tcW w:w="3636" w:type="pct"/>
-          </w:tcPr>
-          <w:p>
-            <w:pPr>
-              <w:rPr>
-                <w:rFonts w:ascii="Times New Roman" w:hAnsi="Times New Roman" w:cs="Times New Roman"/>
-                <w:sz w:val="20"/>
-                <w:szCs w:val="20"/>
-              </w:rPr>
-            </w:pPr>
-            <w:r>
-              <w:rPr>
-                <w:rFonts w:ascii="Times New Roman" w:hAnsi="Times New Roman" w:cs="Times New Roman"/>
-                <w:sz w:val="20"/>
-                <w:szCs w:val="20"/>
-              </w:rPr>
-              <w:t>1x10 e 10x1 - duas convoluções 1D</w:t>
-            </w:r>
-          </w:p>
-        </w:tc>
-        <w:tc>
-          <w:tcPr>
-            <w:tcW w:w="1364" w:type="pct"/>
-          </w:tcPr>
-          <w:p>
-            <w:pPr>
-              <w:jc w:val="center"/>
-              <w:rPr>
-                <w:rFonts w:ascii="Times New Roman" w:hAnsi="Times New Roman" w:cs="Times New Roman"/>
-                <w:sz w:val="20"/>
-                <w:szCs w:val="20"/>
-              </w:rPr>
-            </w:pPr>
-            <w:r>
-              <w:rPr>
-                <w:rFonts w:ascii="Times New Roman" w:hAnsi="Times New Roman" w:cs="Times New Roman"/>
-                <w:sz w:val="20"/>
-                <w:szCs w:val="20"/>
-              </w:rPr>
-              <w:t>2</w:t>
-            </w:r>
-          </w:p>
-        </w:tc>
-      </w:tr>
-      <w:tr>
-        <w:tc>
-          <w:tcPr>
-            <w:tcW w:w="3636" w:type="pct"/>
-          </w:tcPr>
-          <w:p>
-            <w:pPr>
-              <w:rPr>
-                <w:rFonts w:ascii="Times New Roman" w:hAnsi="Times New Roman" w:cs="Times New Roman"/>
-                <w:sz w:val="20"/>
-                <w:szCs w:val="20"/>
-              </w:rPr>
-            </w:pPr>
-            <w:r>
-              <w:rPr>
-                <w:rFonts w:ascii="Times New Roman" w:hAnsi="Times New Roman" w:cs="Times New Roman"/>
-                <w:sz w:val="20"/>
-                <w:szCs w:val="20"/>
-              </w:rPr>
-              <w:t>1080x1920 - dimensões da imagem fonte</w:t>
-            </w:r>
-          </w:p>
-        </w:tc>
-        <w:tc>
-          <w:tcPr>
-            <w:tcW w:w="1364" w:type="pct"/>
-          </w:tcPr>
-          <w:p>
-            <w:pPr>
-              <w:jc w:val="center"/>
-              <w:rPr>
-                <w:rFonts w:ascii="Times New Roman" w:hAnsi="Times New Roman" w:cs="Times New Roman"/>
-                <w:sz w:val="20"/>
-                <w:szCs w:val="20"/>
-              </w:rPr>
-            </w:pPr>
-            <w:r>
-              <w:rPr>
-                <w:rFonts w:ascii="Times New Roman" w:hAnsi="Times New Roman" w:cs="Times New Roman"/>
-                <w:sz w:val="20"/>
-                <w:szCs w:val="20"/>
-              </w:rPr>
-              <w:t>3</w:t>
-            </w:r>
-          </w:p>
-        </w:tc>
-      </w:tr>
-    </w:tbl>
-    <w:p>
-      <w:pPr>
-        <w:autoSpaceDE w:val="0"/>
-        <w:autoSpaceDN w:val="0"/>
-        <w:adjustRightInd w:val="0"/>
-        <w:spacing w:after="0" w:line="240" w:lineRule="auto"/>
-        <w:rPr>
-          <w:rFonts w:ascii="Times New Roman" w:hAnsi="Times New Roman" w:cs="Times New Roman"/>
+          <w:color w:val="000000" w:themeColor="text1"/>
           <w:sz w:val="24"/>
           <w:szCs w:val="24"/>
         </w:rPr>
@@ -9318,20 +8920,14 @@
           <w:color w:val="000000" w:themeColor="text1"/>
         </w:rPr>
       </w:pPr>
-      <w:bookmarkStart w:id="4" w:name="_Toc485066956"/>
-      <w:r>
-        <w:rPr>
-          <w:color w:val="000000" w:themeColor="text1"/>
-        </w:rPr>
-        <w:t>M</w:t>
-      </w:r>
-      <w:r>
-        <w:rPr>
-          <w:color w:val="000000" w:themeColor="text1"/>
-        </w:rPr>
-        <w:t>otivação</w:t>
-      </w:r>
-      <w:bookmarkEnd w:id="4"/>
+      <w:bookmarkStart w:id="2" w:name="_Toc21640202"/>
+      <w:r>
+        <w:rPr>
+          <w:color w:val="000000" w:themeColor="text1"/>
+        </w:rPr>
+        <w:t>Objetivos</w:t>
+      </w:r>
+      <w:bookmarkEnd w:id="2"/>
     </w:p>
     <w:p>
       <w:pPr>
@@ -9362,6 +8958,123 @@
     <w:p>
       <w:pPr>
         <w:spacing w:after="0" w:line="360" w:lineRule="auto"/>
+        <w:ind w:firstLine="708"/>
+        <w:jc w:val="both"/>
+        <w:rPr>
+          <w:rFonts w:ascii="Times New Roman" w:hAnsi="Times New Roman" w:cs="Times New Roman"/>
+          <w:color w:val="000000" w:themeColor="text1"/>
+          <w:sz w:val="24"/>
+          <w:szCs w:val="24"/>
+        </w:rPr>
+      </w:pPr>
+      <w:r>
+        <w:rPr>
+          <w:rFonts w:ascii="Times New Roman" w:hAnsi="Times New Roman" w:cs="Times New Roman"/>
+          <w:color w:val="000000" w:themeColor="text1"/>
+          <w:sz w:val="24"/>
+          <w:szCs w:val="24"/>
+        </w:rPr>
+        <w:t xml:space="preserve">O objetivo deste trabalho, é criar um modelo computacional que seja capaz de estimar acordes musicais </w:t>
+      </w:r>
+      <w:r>
+        <w:rPr>
+          <w:rFonts w:ascii="Times New Roman" w:hAnsi="Times New Roman" w:cs="Times New Roman"/>
+          <w:color w:val="000000" w:themeColor="text1"/>
+          <w:sz w:val="24"/>
+          <w:szCs w:val="24"/>
+        </w:rPr>
+        <w:t xml:space="preserve">dado um arquivo de música. Para isso, foram estudados modelos baseados </w:t>
+      </w:r>
+      <w:r>
+        <w:rPr>
+          <w:rFonts w:ascii="Times New Roman" w:hAnsi="Times New Roman" w:cs="Times New Roman"/>
+          <w:color w:val="000000" w:themeColor="text1"/>
+          <w:sz w:val="24"/>
+          <w:szCs w:val="24"/>
+        </w:rPr>
+        <w:lastRenderedPageBreak/>
+        <w:t xml:space="preserve">em redes artificiais e técnicas de processamento de áudio como o </w:t>
+      </w:r>
+      <w:proofErr w:type="spellStart"/>
+      <w:r>
+        <w:rPr>
+          <w:rFonts w:ascii="Times New Roman" w:hAnsi="Times New Roman" w:cs="Times New Roman"/>
+          <w:color w:val="000000" w:themeColor="text1"/>
+          <w:sz w:val="24"/>
+          <w:szCs w:val="24"/>
+        </w:rPr>
+        <w:t>chroma</w:t>
+      </w:r>
+      <w:proofErr w:type="spellEnd"/>
+      <w:r>
+        <w:rPr>
+          <w:rFonts w:ascii="Times New Roman" w:hAnsi="Times New Roman" w:cs="Times New Roman"/>
+          <w:color w:val="000000" w:themeColor="text1"/>
+          <w:sz w:val="24"/>
+          <w:szCs w:val="24"/>
+        </w:rPr>
+        <w:t xml:space="preserve"> </w:t>
+      </w:r>
+      <w:proofErr w:type="spellStart"/>
+      <w:r>
+        <w:rPr>
+          <w:rFonts w:ascii="Times New Roman" w:hAnsi="Times New Roman" w:cs="Times New Roman"/>
+          <w:color w:val="000000" w:themeColor="text1"/>
+          <w:sz w:val="24"/>
+          <w:szCs w:val="24"/>
+        </w:rPr>
+        <w:t>feature</w:t>
+      </w:r>
+      <w:proofErr w:type="spellEnd"/>
+      <w:r>
+        <w:rPr>
+          <w:rFonts w:ascii="Times New Roman" w:hAnsi="Times New Roman" w:cs="Times New Roman"/>
+          <w:color w:val="000000" w:themeColor="text1"/>
+          <w:sz w:val="24"/>
+          <w:szCs w:val="24"/>
+        </w:rPr>
+        <w:t xml:space="preserve"> realçar as características dos acordes dentro de uma composição musical. </w:t>
+      </w:r>
+      <w:r>
+        <w:rPr>
+          <w:rFonts w:ascii="Times New Roman" w:hAnsi="Times New Roman" w:cs="Times New Roman"/>
+          <w:color w:val="000000" w:themeColor="text1"/>
+          <w:sz w:val="24"/>
+          <w:szCs w:val="24"/>
+        </w:rPr>
+        <w:t>Com isso, espera-se colaborar no auxílio do aprendizado de músicos</w:t>
+      </w:r>
+      <w:r>
+        <w:rPr>
+          <w:rFonts w:ascii="Times New Roman" w:hAnsi="Times New Roman" w:cs="Times New Roman"/>
+          <w:color w:val="000000" w:themeColor="text1"/>
+          <w:sz w:val="24"/>
+          <w:szCs w:val="24"/>
+        </w:rPr>
+        <w:t xml:space="preserve"> </w:t>
+      </w:r>
+      <w:r>
+        <w:rPr>
+          <w:rFonts w:ascii="Times New Roman" w:hAnsi="Times New Roman" w:cs="Times New Roman"/>
+          <w:color w:val="000000" w:themeColor="text1"/>
+          <w:sz w:val="24"/>
+          <w:szCs w:val="24"/>
+        </w:rPr>
+        <w:t xml:space="preserve">iniciantes e amadores </w:t>
+      </w:r>
+      <w:r>
+        <w:rPr>
+          <w:rFonts w:ascii="Times New Roman" w:hAnsi="Times New Roman" w:cs="Times New Roman"/>
+          <w:color w:val="000000" w:themeColor="text1"/>
+          <w:sz w:val="24"/>
+          <w:szCs w:val="24"/>
+        </w:rPr>
+        <w:t>que não tem a habilidade de identificar os acordes musicais.</w:t>
+      </w:r>
+    </w:p>
+    <w:p>
+      <w:pPr>
+        <w:spacing w:after="0" w:line="360" w:lineRule="auto"/>
         <w:ind w:firstLine="709"/>
         <w:jc w:val="both"/>
         <w:rPr>
@@ -9371,17 +9084,6 @@
           <w:szCs w:val="24"/>
         </w:rPr>
       </w:pPr>
-      <w:proofErr w:type="spellStart"/>
-      <w:r>
-        <w:rPr>
-          <w:rFonts w:ascii="Times New Roman" w:hAnsi="Times New Roman" w:cs="Times New Roman"/>
-          <w:color w:val="000000" w:themeColor="text1"/>
-          <w:sz w:val="24"/>
-          <w:szCs w:val="24"/>
-        </w:rPr>
-        <w:t>ysgdhasjfhfdfkfjrfjrfk</w:t>
-      </w:r>
-      <w:proofErr w:type="spellEnd"/>
     </w:p>
     <w:p>
       <w:pPr>
@@ -9407,14 +9109,14 @@
           <w:color w:val="000000" w:themeColor="text1"/>
         </w:rPr>
       </w:pPr>
-      <w:bookmarkStart w:id="5" w:name="_Toc485066957"/>
+      <w:bookmarkStart w:id="3" w:name="_Toc21640203"/>
       <w:r>
         <w:rPr>
           <w:color w:val="000000" w:themeColor="text1"/>
         </w:rPr>
         <w:t>Objetivos</w:t>
       </w:r>
-      <w:bookmarkEnd w:id="5"/>
+      <w:bookmarkEnd w:id="3"/>
     </w:p>
     <w:p>
       <w:pPr>
@@ -9495,15 +9197,15 @@
           <w:color w:val="000000" w:themeColor="text1"/>
         </w:rPr>
       </w:pPr>
-      <w:bookmarkStart w:id="6" w:name="_Toc485066958"/>
+      <w:bookmarkStart w:id="4" w:name="_Toc21640204"/>
       <w:r>
         <w:rPr>
           <w:color w:val="000000" w:themeColor="text1"/>
         </w:rPr>
         <w:lastRenderedPageBreak/>
-        <w:t>Conceitos Básicos</w:t>
-      </w:r>
-      <w:bookmarkEnd w:id="6"/>
+        <w:t>Fundamentos teóricos</w:t>
+      </w:r>
+      <w:bookmarkEnd w:id="4"/>
     </w:p>
     <w:p>
       <w:pPr>
@@ -9604,15 +9306,36 @@
           <w:sz w:val="28"/>
         </w:rPr>
       </w:pPr>
-      <w:bookmarkStart w:id="7" w:name="_Toc485066959"/>
+      <w:bookmarkStart w:id="5" w:name="_Toc21640205"/>
       <w:r>
         <w:rPr>
           <w:color w:val="000000" w:themeColor="text1"/>
           <w:sz w:val="28"/>
         </w:rPr>
-        <w:t>Imagem Digital</w:t>
-      </w:r>
-      <w:bookmarkEnd w:id="7"/>
+        <w:t xml:space="preserve">Conceitos </w:t>
+      </w:r>
+      <w:r>
+        <w:rPr>
+          <w:color w:val="000000" w:themeColor="text1"/>
+          <w:sz w:val="28"/>
+        </w:rPr>
+        <w:t>M</w:t>
+      </w:r>
+      <w:r>
+        <w:rPr>
+          <w:color w:val="000000" w:themeColor="text1"/>
+          <w:sz w:val="28"/>
+        </w:rPr>
+        <w:t>usicais</w:t>
+      </w:r>
+      <w:bookmarkEnd w:id="5"/>
+      <w:r>
+        <w:rPr>
+          <w:color w:val="000000" w:themeColor="text1"/>
+          <w:sz w:val="28"/>
+        </w:rPr>
+        <w:t xml:space="preserve"> </w:t>
+      </w:r>
     </w:p>
     <w:p>
       <w:pPr>
@@ -9705,15 +9428,22 @@
           <w:sz w:val="28"/>
         </w:rPr>
       </w:pPr>
-      <w:bookmarkStart w:id="8" w:name="_Toc485066960"/>
+      <w:bookmarkStart w:id="6" w:name="_Toc21640206"/>
       <w:r>
         <w:rPr>
           <w:color w:val="000000" w:themeColor="text1"/>
           <w:sz w:val="28"/>
         </w:rPr>
-        <w:t>Sistemas de Cores</w:t>
-      </w:r>
-      <w:bookmarkEnd w:id="8"/>
+        <w:t xml:space="preserve">Conceitos de </w:t>
+      </w:r>
+      <w:r>
+        <w:rPr>
+          <w:color w:val="000000" w:themeColor="text1"/>
+          <w:sz w:val="28"/>
+        </w:rPr>
+        <w:t>Processamento de Sinais</w:t>
+      </w:r>
+      <w:bookmarkEnd w:id="6"/>
     </w:p>
     <w:p>
       <w:pPr>
@@ -9780,6 +9510,71 @@
         </w:rPr>
         <w:t xml:space="preserve"> [1].</w:t>
       </w:r>
+    </w:p>
+    <w:p>
+      <w:pPr>
+        <w:spacing w:after="0" w:line="360" w:lineRule="auto"/>
+        <w:ind w:firstLine="708"/>
+        <w:jc w:val="both"/>
+        <w:rPr>
+          <w:rFonts w:ascii="Times New Roman" w:hAnsi="Times New Roman" w:cs="Times New Roman"/>
+          <w:color w:val="000000" w:themeColor="text1"/>
+          <w:sz w:val="24"/>
+          <w:szCs w:val="24"/>
+        </w:rPr>
+      </w:pPr>
+    </w:p>
+    <w:p>
+      <w:pPr>
+        <w:pStyle w:val="Ttulo2"/>
+        <w:numPr>
+          <w:ilvl w:val="1"/>
+          <w:numId w:val="41"/>
+        </w:numPr>
+        <w:rPr>
+          <w:color w:val="000000" w:themeColor="text1"/>
+          <w:sz w:val="28"/>
+        </w:rPr>
+      </w:pPr>
+      <w:bookmarkStart w:id="7" w:name="_Toc21640207"/>
+      <w:r>
+        <w:rPr>
+          <w:color w:val="000000" w:themeColor="text1"/>
+          <w:sz w:val="28"/>
+        </w:rPr>
+        <w:t xml:space="preserve">Conceitos de </w:t>
+      </w:r>
+      <w:r>
+        <w:rPr>
+          <w:color w:val="000000" w:themeColor="text1"/>
+          <w:sz w:val="28"/>
+        </w:rPr>
+        <w:t>Chromagram</w:t>
+      </w:r>
+      <w:bookmarkEnd w:id="7"/>
+    </w:p>
+    <w:p/>
+    <w:p>
+      <w:pPr>
+        <w:pStyle w:val="Ttulo2"/>
+        <w:numPr>
+          <w:ilvl w:val="1"/>
+          <w:numId w:val="41"/>
+        </w:numPr>
+        <w:rPr>
+          <w:color w:val="000000" w:themeColor="text1"/>
+          <w:sz w:val="28"/>
+        </w:rPr>
+      </w:pPr>
+      <w:bookmarkStart w:id="8" w:name="_Toc21640208"/>
+      <w:r>
+        <w:rPr>
+          <w:color w:val="000000" w:themeColor="text1"/>
+          <w:sz w:val="28"/>
+        </w:rPr>
+        <w:t>Conceitos de Redes Neurais</w:t>
+      </w:r>
+      <w:bookmarkEnd w:id="8"/>
     </w:p>
     <w:p>
       <w:pPr>
@@ -9872,7 +9667,7 @@
           <w:color w:val="000000" w:themeColor="text1"/>
         </w:rPr>
       </w:pPr>
-      <w:bookmarkStart w:id="9" w:name="_Toc485066961"/>
+      <w:bookmarkStart w:id="9" w:name="_Toc21640209"/>
       <w:r>
         <w:rPr>
           <w:color w:val="000000" w:themeColor="text1"/>
@@ -9959,7 +9754,7 @@
           <w:color w:val="000000" w:themeColor="text1"/>
         </w:rPr>
       </w:pPr>
-      <w:bookmarkStart w:id="10" w:name="_Toc485066962"/>
+      <w:bookmarkStart w:id="10" w:name="_Toc21640210"/>
       <w:r>
         <w:rPr>
           <w:color w:val="000000" w:themeColor="text1"/>
@@ -10028,7 +9823,7 @@
           <w:color w:val="000000" w:themeColor="text1"/>
         </w:rPr>
       </w:pPr>
-      <w:bookmarkStart w:id="11" w:name="_Toc485066963"/>
+      <w:bookmarkStart w:id="11" w:name="_Toc21640211"/>
       <w:r>
         <w:rPr>
           <w:color w:val="000000" w:themeColor="text1"/>
@@ -10128,7 +9923,7 @@
           <w:color w:val="000000" w:themeColor="text1"/>
         </w:rPr>
       </w:pPr>
-      <w:bookmarkStart w:id="12" w:name="_Toc485066964"/>
+      <w:bookmarkStart w:id="12" w:name="_Toc21640212"/>
       <w:r>
         <w:rPr>
           <w:color w:val="000000" w:themeColor="text1"/>
@@ -10191,7 +9986,7 @@
           <w:color w:val="000000" w:themeColor="text1"/>
         </w:rPr>
       </w:pPr>
-      <w:bookmarkStart w:id="13" w:name="_Toc485066965"/>
+      <w:bookmarkStart w:id="13" w:name="_Toc21640213"/>
       <w:r>
         <w:rPr>
           <w:color w:val="000000" w:themeColor="text1"/>
@@ -10254,7 +10049,7 @@
           <w:color w:val="000000" w:themeColor="text1"/>
         </w:rPr>
       </w:pPr>
-      <w:bookmarkStart w:id="14" w:name="_Toc485066966"/>
+      <w:bookmarkStart w:id="14" w:name="_Toc21640214"/>
       <w:r>
         <w:rPr>
           <w:color w:val="000000" w:themeColor="text1"/>
@@ -10317,7 +10112,7 @@
           <w:color w:val="000000" w:themeColor="text1"/>
         </w:rPr>
       </w:pPr>
-      <w:bookmarkStart w:id="15" w:name="_Toc485066967"/>
+      <w:bookmarkStart w:id="15" w:name="_Toc21640215"/>
       <w:r>
         <w:rPr>
           <w:color w:val="000000" w:themeColor="text1"/>
@@ -10399,7 +10194,7 @@
           <w:color w:val="000000" w:themeColor="text1"/>
         </w:rPr>
       </w:pPr>
-      <w:bookmarkStart w:id="16" w:name="_Toc485066968"/>
+      <w:bookmarkStart w:id="16" w:name="_Toc21640216"/>
       <w:r>
         <w:rPr>
           <w:color w:val="000000" w:themeColor="text1"/>
@@ -10462,7 +10257,7 @@
           <w:color w:val="000000" w:themeColor="text1"/>
         </w:rPr>
       </w:pPr>
-      <w:bookmarkStart w:id="17" w:name="_Toc485066969"/>
+      <w:bookmarkStart w:id="17" w:name="_Toc21640217"/>
       <w:r>
         <w:rPr>
           <w:color w:val="000000" w:themeColor="text1"/>
@@ -10536,7 +10331,7 @@
           <w:color w:val="000000" w:themeColor="text1"/>
         </w:rPr>
       </w:pPr>
-      <w:bookmarkStart w:id="18" w:name="_Toc485066970"/>
+      <w:bookmarkStart w:id="18" w:name="_Toc21640218"/>
       <w:r>
         <w:rPr>
           <w:color w:val="000000" w:themeColor="text1"/>
@@ -10610,7 +10405,7 @@
           <w:color w:val="000000" w:themeColor="text1"/>
         </w:rPr>
       </w:pPr>
-      <w:bookmarkStart w:id="19" w:name="_Toc485066971"/>
+      <w:bookmarkStart w:id="19" w:name="_Toc21640219"/>
       <w:r>
         <w:rPr>
           <w:color w:val="000000" w:themeColor="text1"/>
@@ -10703,7 +10498,7 @@
           <w:color w:val="000000" w:themeColor="text1"/>
         </w:rPr>
       </w:pPr>
-      <w:bookmarkStart w:id="20" w:name="_Toc485066972"/>
+      <w:bookmarkStart w:id="20" w:name="_Toc21640220"/>
       <w:r>
         <w:rPr>
           <w:color w:val="000000" w:themeColor="text1"/>
@@ -10766,7 +10561,7 @@
           <w:color w:val="000000" w:themeColor="text1"/>
         </w:rPr>
       </w:pPr>
-      <w:bookmarkStart w:id="21" w:name="_Toc485066973"/>
+      <w:bookmarkStart w:id="21" w:name="_Toc21640221"/>
       <w:r>
         <w:rPr>
           <w:color w:val="000000" w:themeColor="text1"/>
@@ -10841,7 +10636,7 @@
           <w:color w:val="000000" w:themeColor="text1"/>
         </w:rPr>
       </w:pPr>
-      <w:bookmarkStart w:id="22" w:name="_Toc485066974"/>
+      <w:bookmarkStart w:id="22" w:name="_Toc21640222"/>
       <w:r>
         <w:rPr>
           <w:color w:val="000000" w:themeColor="text1"/>
@@ -10937,7 +10732,7 @@
           <w:color w:val="000000" w:themeColor="text1"/>
         </w:rPr>
       </w:pPr>
-      <w:bookmarkStart w:id="23" w:name="_Toc485066975"/>
+      <w:bookmarkStart w:id="23" w:name="_Toc21640223"/>
       <w:r>
         <w:rPr>
           <w:color w:val="000000" w:themeColor="text1"/>
@@ -11065,7 +10860,7 @@
               </w:rPr>
               <w:t xml:space="preserve">wikipedia. [Online]. [cited 2019 10 01. Available from: </w:t>
             </w:r>
-            <w:hyperlink r:id="rId14" w:history="1">
+            <w:hyperlink r:id="rId12" w:history="1">
               <w:r>
                 <w:rPr>
                   <w:rStyle w:val="Hyperlink"/>
@@ -11127,7 +10922,7 @@
       </w:r>
     </w:p>
     <w:sectPr>
-      <w:footerReference w:type="default" r:id="rId15"/>
+      <w:footerReference w:type="default" r:id="rId13"/>
       <w:pgSz w:w="11906" w:h="16838"/>
       <w:pgMar w:top="1701" w:right="1134" w:bottom="1134" w:left="1701" w:header="0" w:footer="567" w:gutter="0"/>
       <w:cols w:space="708"/>
@@ -16109,6 +15904,12 @@
   </w:num>
   <w:num w:numId="47">
     <w:abstractNumId w:val="36"/>
+  </w:num>
+  <w:num w:numId="48">
+    <w:abstractNumId w:val="10"/>
+  </w:num>
+  <w:num w:numId="49">
+    <w:abstractNumId w:val="10"/>
   </w:num>
 </w:numbering>
 </file>
@@ -17607,7 +17408,7 @@
 </file>
 
 <file path=customXml/itemProps1.xml><?xml version="1.0" encoding="utf-8"?>
-<ds:datastoreItem xmlns:ds="http://schemas.openxmlformats.org/officeDocument/2006/customXml" ds:itemID="{9A1E273F-CD68-4E43-9BEF-742CD3DF5C46}">
+<ds:datastoreItem xmlns:ds="http://schemas.openxmlformats.org/officeDocument/2006/customXml" ds:itemID="{285A8685-7D60-4974-AD7C-AF3FA407320A}">
   <ds:schemaRefs>
     <ds:schemaRef ds:uri="http://schemas.openxmlformats.org/officeDocument/2006/bibliography"/>
   </ds:schemaRefs>

</xml_diff>